<commit_message>
Writing Articles, adding the SEO and the Writeup
</commit_message>
<xml_diff>
--- a/Articles/2024/7-Learn-the-Dom/8-Modifying-Element-Classes/8 Modifying Element Classes.docx
+++ b/Articles/2024/7-Learn-the-Dom/8-Modifying-Element-Classes/8 Modifying Element Classes.docx
@@ -7,33 +7,17 @@
         <w:pStyle w:val="Title"/>
       </w:pPr>
       <w:r>
-        <w:t xml:space="preserve">8 </w:t>
-      </w:r>
-      <w:r>
-        <w:t>M</w:t>
-      </w:r>
-      <w:r>
-        <w:t>odifying Element Classes</w:t>
+        <w:t>8 Modifying Element Classes</w:t>
       </w:r>
     </w:p>
     <w:p/>
     <w:p>
-      <w:hyperlink r:id="rId5" w:history="1">
-        <w:r>
-          <w:rPr>
-            <w:rStyle w:val="Hyperlink"/>
-          </w:rPr>
-          <w:t>https://www.youtube.com/watch?v=y17RuWkWdn8</w:t>
-        </w:r>
-      </w:hyperlink>
-    </w:p>
-    <w:p>
       <w:r>
         <w:drawing>
-          <wp:inline distT="0" distB="0" distL="0" distR="0" wp14:anchorId="23AE5684" wp14:editId="7239CDF5">
-            <wp:extent cx="2686425" cy="1476581"/>
-            <wp:effectExtent l="0" t="0" r="0" b="9525"/>
-            <wp:docPr id="1645835145" name="Picture 1"/>
+          <wp:inline distT="0" distB="0" distL="0" distR="0" wp14:anchorId="5BBD2C06" wp14:editId="480C71B3">
+            <wp:extent cx="2571750" cy="2295525"/>
+            <wp:effectExtent l="76200" t="76200" r="133350" b="142875"/>
+            <wp:docPr id="351200517" name="Picture 1"/>
             <wp:cNvGraphicFramePr>
               <a:graphicFrameLocks xmlns:a="http://schemas.openxmlformats.org/drawingml/2006/main" noChangeAspect="1"/>
             </wp:cNvGraphicFramePr>
@@ -41,7 +25,106 @@
               <a:graphicData uri="http://schemas.openxmlformats.org/drawingml/2006/picture">
                 <pic:pic xmlns:pic="http://schemas.openxmlformats.org/drawingml/2006/picture">
                   <pic:nvPicPr>
-                    <pic:cNvPr id="1645835145" name=""/>
+                    <pic:cNvPr id="0" name="Picture 1"/>
+                    <pic:cNvPicPr>
+                      <a:picLocks noChangeAspect="1" noChangeArrowheads="1"/>
+                    </pic:cNvPicPr>
+                  </pic:nvPicPr>
+                  <pic:blipFill>
+                    <a:blip r:embed="rId5">
+                      <a:extLst>
+                        <a:ext uri="{28A0092B-C50C-407E-A947-70E740481C1C}">
+                          <a14:useLocalDpi xmlns:a14="http://schemas.microsoft.com/office/drawing/2010/main" val="0"/>
+                        </a:ext>
+                      </a:extLst>
+                    </a:blip>
+                    <a:srcRect/>
+                    <a:stretch>
+                      <a:fillRect/>
+                    </a:stretch>
+                  </pic:blipFill>
+                  <pic:spPr bwMode="auto">
+                    <a:xfrm>
+                      <a:off x="0" y="0"/>
+                      <a:ext cx="2571750" cy="2295525"/>
+                    </a:xfrm>
+                    <a:prstGeom prst="rect">
+                      <a:avLst/>
+                    </a:prstGeom>
+                    <a:ln w="38100" cap="sq">
+                      <a:solidFill>
+                        <a:srgbClr val="000000"/>
+                      </a:solidFill>
+                      <a:prstDash val="solid"/>
+                      <a:miter lim="800000"/>
+                    </a:ln>
+                    <a:effectLst>
+                      <a:outerShdw blurRad="50800" dist="38100" dir="2700000" algn="tl" rotWithShape="0">
+                        <a:srgbClr val="000000">
+                          <a:alpha val="43000"/>
+                        </a:srgbClr>
+                      </a:outerShdw>
+                    </a:effectLst>
+                  </pic:spPr>
+                </pic:pic>
+              </a:graphicData>
+            </a:graphic>
+          </wp:inline>
+        </w:drawing>
+      </w:r>
+    </w:p>
+    <w:p>
+      <w:pPr>
+        <w:pStyle w:val="Heading1"/>
+      </w:pPr>
+      <w:r>
+        <w:t>Working with Classes</w:t>
+      </w:r>
+    </w:p>
+    <w:p>
+      <w:r>
+        <w:t>Now how if we wanted to work with classes using the DOM. We can do that by just adding a few classes to our HTML document.</w:t>
+      </w:r>
+    </w:p>
+    <w:p/>
+    <w:p>
+      <w:pPr>
+        <w:rPr>
+          <w:rStyle w:val="IntenseEmphasis"/>
+        </w:rPr>
+      </w:pPr>
+      <w:r>
+        <w:rPr>
+          <w:rStyle w:val="IntenseEmphasis"/>
+        </w:rPr>
+        <w:t>In our HTML Document</w:t>
+      </w:r>
+    </w:p>
+    <w:p>
+      <w:proofErr w:type="gramStart"/>
+      <w:r>
+        <w:t>Add  this</w:t>
+      </w:r>
+      <w:proofErr w:type="gramEnd"/>
+      <w:r>
+        <w:t xml:space="preserve"> &lt;div&gt;</w:t>
+      </w:r>
+    </w:p>
+    <w:p>
+      <w:r>
+        <w:drawing>
+          <wp:inline distT="0" distB="0" distL="0" distR="0" wp14:anchorId="22FBA5D0" wp14:editId="2B14EFA9">
+            <wp:extent cx="4086795" cy="1467055"/>
+            <wp:effectExtent l="0" t="0" r="0" b="0"/>
+            <wp:docPr id="159042183" name="Picture 1"/>
+            <wp:cNvGraphicFramePr>
+              <a:graphicFrameLocks xmlns:a="http://schemas.openxmlformats.org/drawingml/2006/main" noChangeAspect="1"/>
+            </wp:cNvGraphicFramePr>
+            <a:graphic xmlns:a="http://schemas.openxmlformats.org/drawingml/2006/main">
+              <a:graphicData uri="http://schemas.openxmlformats.org/drawingml/2006/picture">
+                <pic:pic xmlns:pic="http://schemas.openxmlformats.org/drawingml/2006/picture">
+                  <pic:nvPicPr>
+                    <pic:cNvPr id="159042183" name=""/>
                     <pic:cNvPicPr/>
                   </pic:nvPicPr>
                   <pic:blipFill>
@@ -53,7 +136,584 @@
                   <pic:spPr>
                     <a:xfrm>
                       <a:off x="0" y="0"/>
-                      <a:ext cx="2686425" cy="1476581"/>
+                      <a:ext cx="4086795" cy="1467055"/>
+                    </a:xfrm>
+                    <a:prstGeom prst="rect">
+                      <a:avLst/>
+                    </a:prstGeom>
+                  </pic:spPr>
+                </pic:pic>
+              </a:graphicData>
+            </a:graphic>
+          </wp:inline>
+        </w:drawing>
+      </w:r>
+    </w:p>
+    <w:p/>
+    <w:p>
+      <w:pPr>
+        <w:rPr>
+          <w:rStyle w:val="IntenseEmphasis"/>
+        </w:rPr>
+      </w:pPr>
+      <w:r>
+        <w:rPr>
+          <w:rStyle w:val="IntenseEmphasis"/>
+        </w:rPr>
+        <w:t>In our JavaScript document</w:t>
+      </w:r>
+    </w:p>
+    <w:p>
+      <w:r>
+        <w:t xml:space="preserve">We are going to use something called a </w:t>
+      </w:r>
+      <w:proofErr w:type="spellStart"/>
+      <w:r>
+        <w:t>classList</w:t>
+      </w:r>
+      <w:proofErr w:type="spellEnd"/>
+      <w:r>
+        <w:t xml:space="preserve"> to access our span with the id of “h1”</w:t>
+      </w:r>
+      <w:r>
+        <w:t xml:space="preserve">. You can modify a whole lot of things by accessing the </w:t>
+      </w:r>
+      <w:proofErr w:type="spellStart"/>
+      <w:r>
+        <w:t>classList</w:t>
+      </w:r>
+      <w:proofErr w:type="spellEnd"/>
+      <w:r>
+        <w:t>.</w:t>
+      </w:r>
+    </w:p>
+    <w:p>
+      <w:r>
+        <w:lastRenderedPageBreak/>
+        <w:t xml:space="preserve">You can actually go to the website named </w:t>
+      </w:r>
+      <w:hyperlink r:id="rId7" w:history="1">
+        <w:r>
+          <w:rPr>
+            <w:rStyle w:val="Hyperlink"/>
+          </w:rPr>
+          <w:t xml:space="preserve">W3Schools </w:t>
+        </w:r>
+        <w:proofErr w:type="spellStart"/>
+        <w:r>
+          <w:rPr>
+            <w:rStyle w:val="Hyperlink"/>
+          </w:rPr>
+          <w:t>classList</w:t>
+        </w:r>
+        <w:proofErr w:type="spellEnd"/>
+      </w:hyperlink>
+      <w:r>
+        <w:t xml:space="preserve"> to learn more about what you can modify using the </w:t>
+      </w:r>
+      <w:proofErr w:type="spellStart"/>
+      <w:r>
+        <w:t>classList</w:t>
+      </w:r>
+      <w:proofErr w:type="spellEnd"/>
+      <w:r>
+        <w:t>.</w:t>
+      </w:r>
+    </w:p>
+    <w:p/>
+    <w:p>
+      <w:pPr>
+        <w:pStyle w:val="Heading1"/>
+      </w:pPr>
+      <w:r>
+        <w:t>Adding a Class</w:t>
+      </w:r>
+    </w:p>
+    <w:p>
+      <w:r>
+        <w:t>However, for now we are just going to use “new” to add a new class.</w:t>
+      </w:r>
+    </w:p>
+    <w:p/>
+    <w:p>
+      <w:pPr>
+        <w:pStyle w:val="code"/>
+      </w:pPr>
+      <w:proofErr w:type="spellStart"/>
+      <w:r>
+        <w:t>spanh</w:t>
+      </w:r>
+      <w:r>
+        <w:t>ello</w:t>
+      </w:r>
+      <w:r>
+        <w:t>.classList.add</w:t>
+      </w:r>
+      <w:proofErr w:type="spellEnd"/>
+      <w:r>
+        <w:t>(</w:t>
+      </w:r>
+      <w:r>
+        <w:t>“Da</w:t>
+      </w:r>
+      <w:r>
+        <w:t>-class</w:t>
+      </w:r>
+      <w:r>
+        <w:t>”</w:t>
+      </w:r>
+      <w:r>
+        <w:t>)</w:t>
+      </w:r>
+    </w:p>
+    <w:p>
+      <w:pPr>
+        <w:pStyle w:val="code"/>
+      </w:pPr>
+    </w:p>
+    <w:p>
+      <w:r>
+        <w:rPr>
+          <w:rStyle w:val="BoldRedChar"/>
+        </w:rPr>
+        <w:t>Watch it,</w:t>
+      </w:r>
+      <w:r>
+        <w:t xml:space="preserve"> make sure that you have defined </w:t>
+      </w:r>
+      <w:proofErr w:type="spellStart"/>
+      <w:r>
+        <w:t>spanhello</w:t>
+      </w:r>
+      <w:proofErr w:type="spellEnd"/>
+      <w:r>
+        <w:t xml:space="preserve"> to be equal to the div using the id of hello. You must do this first by using the </w:t>
+      </w:r>
+      <w:proofErr w:type="spellStart"/>
+      <w:proofErr w:type="gramStart"/>
+      <w:r>
+        <w:t>document.querySelector</w:t>
+      </w:r>
+      <w:proofErr w:type="spellEnd"/>
+      <w:proofErr w:type="gramEnd"/>
+      <w:r>
+        <w:t xml:space="preserve"> to find it.</w:t>
+      </w:r>
+    </w:p>
+    <w:p>
+      <w:r>
+        <w:t>Then we can target that span and add the class of “Da-class” to it.</w:t>
+      </w:r>
+    </w:p>
+    <w:p>
+      <w:pPr>
+        <w:pStyle w:val="code"/>
+      </w:pPr>
+    </w:p>
+    <w:p>
+      <w:pPr>
+        <w:pStyle w:val="code"/>
+      </w:pPr>
+      <w:r>
+        <w:drawing>
+          <wp:inline distT="0" distB="0" distL="0" distR="0" wp14:anchorId="18A7B5EC" wp14:editId="74FADEB8">
+            <wp:extent cx="5896798" cy="1724266"/>
+            <wp:effectExtent l="0" t="0" r="0" b="9525"/>
+            <wp:docPr id="117846595" name="Picture 1"/>
+            <wp:cNvGraphicFramePr>
+              <a:graphicFrameLocks xmlns:a="http://schemas.openxmlformats.org/drawingml/2006/main" noChangeAspect="1"/>
+            </wp:cNvGraphicFramePr>
+            <a:graphic xmlns:a="http://schemas.openxmlformats.org/drawingml/2006/main">
+              <a:graphicData uri="http://schemas.openxmlformats.org/drawingml/2006/picture">
+                <pic:pic xmlns:pic="http://schemas.openxmlformats.org/drawingml/2006/picture">
+                  <pic:nvPicPr>
+                    <pic:cNvPr id="117846595" name=""/>
+                    <pic:cNvPicPr/>
+                  </pic:nvPicPr>
+                  <pic:blipFill>
+                    <a:blip r:embed="rId8"/>
+                    <a:stretch>
+                      <a:fillRect/>
+                    </a:stretch>
+                  </pic:blipFill>
+                  <pic:spPr>
+                    <a:xfrm>
+                      <a:off x="0" y="0"/>
+                      <a:ext cx="5896798" cy="1724266"/>
+                    </a:xfrm>
+                    <a:prstGeom prst="rect">
+                      <a:avLst/>
+                    </a:prstGeom>
+                  </pic:spPr>
+                </pic:pic>
+              </a:graphicData>
+            </a:graphic>
+          </wp:inline>
+        </w:drawing>
+      </w:r>
+    </w:p>
+    <w:p>
+      <w:pPr>
+        <w:pStyle w:val="code"/>
+      </w:pPr>
+    </w:p>
+    <w:p>
+      <w:pPr>
+        <w:pStyle w:val="code"/>
+      </w:pPr>
+    </w:p>
+    <w:p>
+      <w:pPr>
+        <w:pStyle w:val="code"/>
+      </w:pPr>
+    </w:p>
+    <w:p>
+      <w:r>
+        <w:t xml:space="preserve">Now </w:t>
+      </w:r>
+      <w:r>
+        <w:t>if you inspect the webpage in the browser, you will find that it did indeed add our new-class to the span.</w:t>
+      </w:r>
+    </w:p>
+    <w:p/>
+    <w:p>
+      <w:r>
+        <w:lastRenderedPageBreak/>
+        <w:drawing>
+          <wp:inline distT="0" distB="0" distL="0" distR="0" wp14:anchorId="6506A33B" wp14:editId="318EE0EE">
+            <wp:extent cx="5134692" cy="2191056"/>
+            <wp:effectExtent l="76200" t="76200" r="142240" b="133350"/>
+            <wp:docPr id="1754890799" name="Picture 1"/>
+            <wp:cNvGraphicFramePr>
+              <a:graphicFrameLocks xmlns:a="http://schemas.openxmlformats.org/drawingml/2006/main" noChangeAspect="1"/>
+            </wp:cNvGraphicFramePr>
+            <a:graphic xmlns:a="http://schemas.openxmlformats.org/drawingml/2006/main">
+              <a:graphicData uri="http://schemas.openxmlformats.org/drawingml/2006/picture">
+                <pic:pic xmlns:pic="http://schemas.openxmlformats.org/drawingml/2006/picture">
+                  <pic:nvPicPr>
+                    <pic:cNvPr id="1754890799" name=""/>
+                    <pic:cNvPicPr/>
+                  </pic:nvPicPr>
+                  <pic:blipFill>
+                    <a:blip r:embed="rId9"/>
+                    <a:stretch>
+                      <a:fillRect/>
+                    </a:stretch>
+                  </pic:blipFill>
+                  <pic:spPr>
+                    <a:xfrm>
+                      <a:off x="0" y="0"/>
+                      <a:ext cx="5134692" cy="2191056"/>
+                    </a:xfrm>
+                    <a:prstGeom prst="rect">
+                      <a:avLst/>
+                    </a:prstGeom>
+                    <a:ln w="38100" cap="sq">
+                      <a:solidFill>
+                        <a:srgbClr val="000000"/>
+                      </a:solidFill>
+                      <a:prstDash val="solid"/>
+                      <a:miter lim="800000"/>
+                    </a:ln>
+                    <a:effectLst>
+                      <a:outerShdw blurRad="50800" dist="38100" dir="2700000" algn="tl" rotWithShape="0">
+                        <a:srgbClr val="000000">
+                          <a:alpha val="43000"/>
+                        </a:srgbClr>
+                      </a:outerShdw>
+                    </a:effectLst>
+                  </pic:spPr>
+                </pic:pic>
+              </a:graphicData>
+            </a:graphic>
+          </wp:inline>
+        </w:drawing>
+      </w:r>
+    </w:p>
+    <w:p/>
+    <w:p>
+      <w:pPr>
+        <w:pStyle w:val="Heading1"/>
+      </w:pPr>
+      <w:r>
+        <w:t>Removing a Class</w:t>
+      </w:r>
+    </w:p>
+    <w:p>
+      <w:r>
+        <w:t>Here we can also remove a class from the span. Let’s try removing the class of class1, by using the remove method on it.</w:t>
+      </w:r>
+    </w:p>
+    <w:p>
+      <w:r>
+        <w:drawing>
+          <wp:inline distT="0" distB="0" distL="0" distR="0" wp14:anchorId="2D5B22AA" wp14:editId="1C4D98B2">
+            <wp:extent cx="5887272" cy="2381582"/>
+            <wp:effectExtent l="0" t="0" r="0" b="0"/>
+            <wp:docPr id="1957079933" name="Picture 1"/>
+            <wp:cNvGraphicFramePr>
+              <a:graphicFrameLocks xmlns:a="http://schemas.openxmlformats.org/drawingml/2006/main" noChangeAspect="1"/>
+            </wp:cNvGraphicFramePr>
+            <a:graphic xmlns:a="http://schemas.openxmlformats.org/drawingml/2006/main">
+              <a:graphicData uri="http://schemas.openxmlformats.org/drawingml/2006/picture">
+                <pic:pic xmlns:pic="http://schemas.openxmlformats.org/drawingml/2006/picture">
+                  <pic:nvPicPr>
+                    <pic:cNvPr id="1957079933" name=""/>
+                    <pic:cNvPicPr/>
+                  </pic:nvPicPr>
+                  <pic:blipFill>
+                    <a:blip r:embed="rId10"/>
+                    <a:stretch>
+                      <a:fillRect/>
+                    </a:stretch>
+                  </pic:blipFill>
+                  <pic:spPr>
+                    <a:xfrm>
+                      <a:off x="0" y="0"/>
+                      <a:ext cx="5887272" cy="2381582"/>
+                    </a:xfrm>
+                    <a:prstGeom prst="rect">
+                      <a:avLst/>
+                    </a:prstGeom>
+                  </pic:spPr>
+                </pic:pic>
+              </a:graphicData>
+            </a:graphic>
+          </wp:inline>
+        </w:drawing>
+      </w:r>
+    </w:p>
+    <w:p/>
+    <w:p>
+      <w:r>
+        <w:t>Now all that we have left is the class that we dynamically added.</w:t>
+      </w:r>
+    </w:p>
+    <w:p>
+      <w:r>
+        <w:lastRenderedPageBreak/>
+        <w:drawing>
+          <wp:inline distT="0" distB="0" distL="0" distR="0" wp14:anchorId="072000A1" wp14:editId="29DCBE59">
+            <wp:extent cx="4991797" cy="2086266"/>
+            <wp:effectExtent l="76200" t="76200" r="132715" b="142875"/>
+            <wp:docPr id="1385040626" name="Picture 1"/>
+            <wp:cNvGraphicFramePr>
+              <a:graphicFrameLocks xmlns:a="http://schemas.openxmlformats.org/drawingml/2006/main" noChangeAspect="1"/>
+            </wp:cNvGraphicFramePr>
+            <a:graphic xmlns:a="http://schemas.openxmlformats.org/drawingml/2006/main">
+              <a:graphicData uri="http://schemas.openxmlformats.org/drawingml/2006/picture">
+                <pic:pic xmlns:pic="http://schemas.openxmlformats.org/drawingml/2006/picture">
+                  <pic:nvPicPr>
+                    <pic:cNvPr id="1385040626" name=""/>
+                    <pic:cNvPicPr/>
+                  </pic:nvPicPr>
+                  <pic:blipFill>
+                    <a:blip r:embed="rId11"/>
+                    <a:stretch>
+                      <a:fillRect/>
+                    </a:stretch>
+                  </pic:blipFill>
+                  <pic:spPr>
+                    <a:xfrm>
+                      <a:off x="0" y="0"/>
+                      <a:ext cx="4991797" cy="2086266"/>
+                    </a:xfrm>
+                    <a:prstGeom prst="rect">
+                      <a:avLst/>
+                    </a:prstGeom>
+                    <a:ln w="38100" cap="sq">
+                      <a:solidFill>
+                        <a:srgbClr val="000000"/>
+                      </a:solidFill>
+                      <a:prstDash val="solid"/>
+                      <a:miter lim="800000"/>
+                    </a:ln>
+                    <a:effectLst>
+                      <a:outerShdw blurRad="50800" dist="38100" dir="2700000" algn="tl" rotWithShape="0">
+                        <a:srgbClr val="000000">
+                          <a:alpha val="43000"/>
+                        </a:srgbClr>
+                      </a:outerShdw>
+                    </a:effectLst>
+                  </pic:spPr>
+                </pic:pic>
+              </a:graphicData>
+            </a:graphic>
+          </wp:inline>
+        </w:drawing>
+      </w:r>
+    </w:p>
+    <w:p/>
+    <w:p>
+      <w:pPr>
+        <w:pStyle w:val="Heading1"/>
+      </w:pPr>
+      <w:r>
+        <w:t>Using Toggle</w:t>
+      </w:r>
+    </w:p>
+    <w:p>
+      <w:r>
+        <w:t>Toggle is a really useful method, because we can turn a class on or off. If the class is there is will remove it, and if it is not there it will add it.</w:t>
+      </w:r>
+    </w:p>
+    <w:p>
+      <w:r>
+        <w:drawing>
+          <wp:inline distT="0" distB="0" distL="0" distR="0" wp14:anchorId="29CE3A37" wp14:editId="679C0FBE">
+            <wp:extent cx="5782482" cy="2495898"/>
+            <wp:effectExtent l="0" t="0" r="8890" b="0"/>
+            <wp:docPr id="1780594026" name="Picture 1"/>
+            <wp:cNvGraphicFramePr>
+              <a:graphicFrameLocks xmlns:a="http://schemas.openxmlformats.org/drawingml/2006/main" noChangeAspect="1"/>
+            </wp:cNvGraphicFramePr>
+            <a:graphic xmlns:a="http://schemas.openxmlformats.org/drawingml/2006/main">
+              <a:graphicData uri="http://schemas.openxmlformats.org/drawingml/2006/picture">
+                <pic:pic xmlns:pic="http://schemas.openxmlformats.org/drawingml/2006/picture">
+                  <pic:nvPicPr>
+                    <pic:cNvPr id="1780594026" name=""/>
+                    <pic:cNvPicPr/>
+                  </pic:nvPicPr>
+                  <pic:blipFill>
+                    <a:blip r:embed="rId12"/>
+                    <a:stretch>
+                      <a:fillRect/>
+                    </a:stretch>
+                  </pic:blipFill>
+                  <pic:spPr>
+                    <a:xfrm>
+                      <a:off x="0" y="0"/>
+                      <a:ext cx="5782482" cy="2495898"/>
+                    </a:xfrm>
+                    <a:prstGeom prst="rect">
+                      <a:avLst/>
+                    </a:prstGeom>
+                  </pic:spPr>
+                </pic:pic>
+              </a:graphicData>
+            </a:graphic>
+          </wp:inline>
+        </w:drawing>
+      </w:r>
+    </w:p>
+    <w:p/>
+    <w:p>
+      <w:r>
+        <w:t>Since we did not have a class named class2 in the HTML, it added it. But if we had it there, it would have removed it.</w:t>
+      </w:r>
+    </w:p>
+    <w:p>
+      <w:r>
+        <w:lastRenderedPageBreak/>
+        <w:drawing>
+          <wp:inline distT="0" distB="0" distL="0" distR="0" wp14:anchorId="1517F298" wp14:editId="2742432C">
+            <wp:extent cx="5115639" cy="2438740"/>
+            <wp:effectExtent l="76200" t="76200" r="142240" b="133350"/>
+            <wp:docPr id="305210655" name="Picture 1"/>
+            <wp:cNvGraphicFramePr>
+              <a:graphicFrameLocks xmlns:a="http://schemas.openxmlformats.org/drawingml/2006/main" noChangeAspect="1"/>
+            </wp:cNvGraphicFramePr>
+            <a:graphic xmlns:a="http://schemas.openxmlformats.org/drawingml/2006/main">
+              <a:graphicData uri="http://schemas.openxmlformats.org/drawingml/2006/picture">
+                <pic:pic xmlns:pic="http://schemas.openxmlformats.org/drawingml/2006/picture">
+                  <pic:nvPicPr>
+                    <pic:cNvPr id="305210655" name=""/>
+                    <pic:cNvPicPr/>
+                  </pic:nvPicPr>
+                  <pic:blipFill>
+                    <a:blip r:embed="rId13"/>
+                    <a:stretch>
+                      <a:fillRect/>
+                    </a:stretch>
+                  </pic:blipFill>
+                  <pic:spPr>
+                    <a:xfrm>
+                      <a:off x="0" y="0"/>
+                      <a:ext cx="5115639" cy="2438740"/>
+                    </a:xfrm>
+                    <a:prstGeom prst="rect">
+                      <a:avLst/>
+                    </a:prstGeom>
+                    <a:ln w="38100" cap="sq">
+                      <a:solidFill>
+                        <a:srgbClr val="000000"/>
+                      </a:solidFill>
+                      <a:prstDash val="solid"/>
+                      <a:miter lim="800000"/>
+                    </a:ln>
+                    <a:effectLst>
+                      <a:outerShdw blurRad="50800" dist="38100" dir="2700000" algn="tl" rotWithShape="0">
+                        <a:srgbClr val="000000">
+                          <a:alpha val="43000"/>
+                        </a:srgbClr>
+                      </a:outerShdw>
+                    </a:effectLst>
+                  </pic:spPr>
+                </pic:pic>
+              </a:graphicData>
+            </a:graphic>
+          </wp:inline>
+        </w:drawing>
+      </w:r>
+    </w:p>
+    <w:p/>
+    <w:p>
+      <w:r>
+        <w:t>We can also pair this with a Boolean, which it will either add or remove the class depending on if it exists or not</w:t>
+      </w:r>
+      <w:r>
+        <w:t>. If you put in false it will remove the class, and if you put in true, it will add the class.</w:t>
+      </w:r>
+    </w:p>
+    <w:p>
+      <w:r>
+        <w:rPr>
+          <w:rStyle w:val="BoldRedChar"/>
+        </w:rPr>
+        <w:t>Watch it,</w:t>
+      </w:r>
+      <w:r>
+        <w:t xml:space="preserve"> you do not want to surround the Boolean with quotation marks or it will not work. It is not </w:t>
+      </w:r>
+      <w:proofErr w:type="gramStart"/>
+      <w:r>
+        <w:t>text,</w:t>
+      </w:r>
+      <w:proofErr w:type="gramEnd"/>
+      <w:r>
+        <w:t xml:space="preserve"> it is a Boolean and Booleans do not use quotation marks</w:t>
+      </w:r>
+      <w:r>
+        <w:t>.</w:t>
+      </w:r>
+    </w:p>
+    <w:p>
+      <w:r>
+        <w:drawing>
+          <wp:inline distT="0" distB="0" distL="0" distR="0" wp14:anchorId="615176B2" wp14:editId="0D43652E">
+            <wp:extent cx="5906324" cy="2448267"/>
+            <wp:effectExtent l="0" t="0" r="0" b="9525"/>
+            <wp:docPr id="585252018" name="Picture 1"/>
+            <wp:cNvGraphicFramePr>
+              <a:graphicFrameLocks xmlns:a="http://schemas.openxmlformats.org/drawingml/2006/main" noChangeAspect="1"/>
+            </wp:cNvGraphicFramePr>
+            <a:graphic xmlns:a="http://schemas.openxmlformats.org/drawingml/2006/main">
+              <a:graphicData uri="http://schemas.openxmlformats.org/drawingml/2006/picture">
+                <pic:pic xmlns:pic="http://schemas.openxmlformats.org/drawingml/2006/picture">
+                  <pic:nvPicPr>
+                    <pic:cNvPr id="585252018" name=""/>
+                    <pic:cNvPicPr/>
+                  </pic:nvPicPr>
+                  <pic:blipFill>
+                    <a:blip r:embed="rId14"/>
+                    <a:stretch>
+                      <a:fillRect/>
+                    </a:stretch>
+                  </pic:blipFill>
+                  <pic:spPr>
+                    <a:xfrm>
+                      <a:off x="0" y="0"/>
+                      <a:ext cx="5906324" cy="2448267"/>
                     </a:xfrm>
                     <a:prstGeom prst="rect">
                       <a:avLst/>
@@ -2077,6 +2737,18 @@
       <w:shd w:val="clear" w:color="auto" w:fill="E1DFDD"/>
     </w:rPr>
   </w:style>
+  <w:style w:type="character" w:styleId="FollowedHyperlink">
+    <w:name w:val="FollowedHyperlink"/>
+    <w:basedOn w:val="DefaultParagraphFont"/>
+    <w:uiPriority w:val="99"/>
+    <w:semiHidden/>
+    <w:unhideWhenUsed/>
+    <w:rsid w:val="00FE3825"/>
+    <w:rPr>
+      <w:color w:val="954F72" w:themeColor="followedHyperlink"/>
+      <w:u w:val="single"/>
+    </w:rPr>
+  </w:style>
 </w:styles>
 </file>
 

</xml_diff>